<commit_message>
V02 list 修改 20221227-002
</commit_message>
<xml_diff>
--- a/template/IQC-001.docx
+++ b/template/IQC-001.docx
@@ -629,15 +629,7 @@
                 <w:sz w:val="24"/>
                 <w:szCs w:val="24"/>
               </w:rPr>
-              <w:t>2</w:t>
-            </w:r>
-            <w:r>
-              <w:rPr>
-                <w:rFonts w:eastAsiaTheme="minorEastAsia"/>
-                <w:sz w:val="24"/>
-                <w:szCs w:val="24"/>
-              </w:rPr>
-              <w:t>}}</w:t>
+              <w:t>2}}</w:t>
             </w:r>
           </w:p>
         </w:tc>
@@ -1371,7 +1363,6 @@
             <w:pPr>
               <w:jc w:val="center"/>
               <w:rPr>
-                <w:rFonts w:hint="eastAsia"/>
                 <w:sz w:val="24"/>
                 <w:szCs w:val="24"/>
               </w:rPr>
@@ -2487,7 +2478,7 @@
               <w:bCs/>
               <w:sz w:val="24"/>
             </w:rPr>
-            <w:t>质量标准版本</w:t>
+            <w:t>更改后版本</w:t>
           </w:r>
           <w:r>
             <w:rPr>
@@ -3461,7 +3452,7 @@
               <w:bCs/>
               <w:sz w:val="24"/>
             </w:rPr>
-            <w:t>质量标准版本</w:t>
+            <w:t>更改后版本</w:t>
           </w:r>
           <w:r>
             <w:rPr>

</xml_diff>

<commit_message>
IQC creator v1.0 20230104-001
</commit_message>
<xml_diff>
--- a/template/IQC-001.docx
+++ b/template/IQC-001.docx
@@ -1436,7 +1436,29 @@
                 <w:sz w:val="24"/>
                 <w:szCs w:val="24"/>
               </w:rPr>
-              <w:t>2022-12-21</w:t>
+              <w:t>{{</w:t>
+            </w:r>
+            <w:r>
+              <w:rPr>
+                <w:rFonts w:hint="eastAsia"/>
+                <w:sz w:val="24"/>
+                <w:szCs w:val="24"/>
+              </w:rPr>
+              <w:t>申请</w:t>
+            </w:r>
+            <w:r>
+              <w:rPr>
+                <w:sz w:val="24"/>
+                <w:szCs w:val="24"/>
+              </w:rPr>
+              <w:t>日期</w:t>
+            </w:r>
+            <w:r>
+              <w:rPr>
+                <w:sz w:val="24"/>
+                <w:szCs w:val="24"/>
+              </w:rPr>
+              <w:t>}}</w:t>
             </w:r>
           </w:p>
         </w:tc>

</xml_diff>

<commit_message>
IQC creator v1.0 20230218-001
</commit_message>
<xml_diff>
--- a/template/IQC-001.docx
+++ b/template/IQC-001.docx
@@ -1042,8 +1042,12 @@
       <w:pPr>
         <w:ind w:firstLine="425"/>
         <w:sectPr>
-          <w:headerReference w:type="default" r:id="rId7"/>
-          <w:footerReference w:type="default" r:id="rId8"/>
+          <w:headerReference w:type="even" r:id="rId7"/>
+          <w:headerReference w:type="default" r:id="rId8"/>
+          <w:footerReference w:type="even" r:id="rId9"/>
+          <w:footerReference w:type="default" r:id="rId10"/>
+          <w:headerReference w:type="first" r:id="rId11"/>
+          <w:footerReference w:type="first" r:id="rId12"/>
           <w:pgSz w:w="16838" w:h="11906" w:orient="landscape"/>
           <w:pgMar w:top="794" w:right="1440" w:bottom="573" w:left="1440" w:header="737" w:footer="516" w:gutter="0"/>
           <w:pgNumType w:start="1"/>
@@ -1555,8 +1559,8 @@
     </w:tbl>
     <w:p/>
     <w:sectPr>
-      <w:headerReference w:type="default" r:id="rId9"/>
-      <w:footerReference w:type="default" r:id="rId10"/>
+      <w:headerReference w:type="default" r:id="rId13"/>
+      <w:footerReference w:type="default" r:id="rId14"/>
       <w:pgSz w:w="16838" w:h="11906" w:orient="landscape"/>
       <w:pgMar w:top="794" w:right="1440" w:bottom="573" w:left="1440" w:header="737" w:footer="516" w:gutter="0"/>
       <w:cols w:space="720"/>
@@ -1588,6 +1592,16 @@
 
 <file path=word/footer1.xml><?xml version="1.0" encoding="utf-8"?>
 <w:ftr xmlns:wpc="http://schemas.microsoft.com/office/word/2010/wordprocessingCanvas" xmlns:cx="http://schemas.microsoft.com/office/drawing/2014/chartex" xmlns:cx1="http://schemas.microsoft.com/office/drawing/2015/9/8/chartex" xmlns:cx2="http://schemas.microsoft.com/office/drawing/2015/10/21/chartex" xmlns:cx3="http://schemas.microsoft.com/office/drawing/2016/5/9/chartex" xmlns:cx4="http://schemas.microsoft.com/office/drawing/2016/5/10/chartex" xmlns:cx5="http://schemas.microsoft.com/office/drawing/2016/5/11/chartex" xmlns:cx6="http://schemas.microsoft.com/office/drawing/2016/5/12/chartex" xmlns:cx7="http://schemas.microsoft.com/office/drawing/2016/5/13/chartex" xmlns:cx8="http://schemas.microsoft.com/office/drawing/2016/5/14/chartex" xmlns:mc="http://schemas.openxmlformats.org/markup-compatibility/2006" xmlns:aink="http://schemas.microsoft.com/office/drawing/2016/ink" xmlns:am3d="http://schemas.microsoft.com/office/drawing/2017/model3d" xmlns:o="urn:schemas-microsoft-com:office:office" xmlns:oel="http://schemas.microsoft.com/office/2019/extlst" xmlns:r="http://schemas.openxmlformats.org/officeDocument/2006/relationships" xmlns:m="http://schemas.openxmlformats.org/officeDocument/2006/math" xmlns:v="urn:schemas-microsoft-com:vml" xmlns:wp14="http://schemas.microsoft.com/office/word/2010/wordprocessingDrawing" xmlns:wp="http://schemas.openxmlformats.org/drawingml/2006/wordprocessingDrawing" xmlns:w10="urn:schemas-microsoft-com:office:word" xmlns:w="http://schemas.openxmlformats.org/wordprocessingml/2006/main" xmlns:w14="http://schemas.microsoft.com/office/word/2010/wordml" xmlns:w15="http://schemas.microsoft.com/office/word/2012/wordml" xmlns:w16cex="http://schemas.microsoft.com/office/word/2018/wordml/cex" xmlns:w16cid="http://schemas.microsoft.com/office/word/2016/wordml/cid" xmlns:w16="http://schemas.microsoft.com/office/word/2018/wordml" xmlns:w16sdtdh="http://schemas.microsoft.com/office/word/2020/wordml/sdtdatahash" xmlns:w16se="http://schemas.microsoft.com/office/word/2015/wordml/symex" xmlns:wpg="http://schemas.microsoft.com/office/word/2010/wordprocessingGroup" xmlns:wpi="http://schemas.microsoft.com/office/word/2010/wordprocessingInk" xmlns:wne="http://schemas.microsoft.com/office/word/2006/wordml" xmlns:wps="http://schemas.microsoft.com/office/word/2010/wordprocessingShape" mc:Ignorable="w14 w15 w16se w16cid w16 w16cex w16sdtdh wp14">
+  <w:p>
+    <w:pPr>
+      <w:pStyle w:val="aa"/>
+    </w:pPr>
+  </w:p>
+</w:ftr>
+</file>
+
+<file path=word/footer2.xml><?xml version="1.0" encoding="utf-8"?>
+<w:ftr xmlns:wpc="http://schemas.microsoft.com/office/word/2010/wordprocessingCanvas" xmlns:cx="http://schemas.microsoft.com/office/drawing/2014/chartex" xmlns:cx1="http://schemas.microsoft.com/office/drawing/2015/9/8/chartex" xmlns:cx2="http://schemas.microsoft.com/office/drawing/2015/10/21/chartex" xmlns:cx3="http://schemas.microsoft.com/office/drawing/2016/5/9/chartex" xmlns:cx4="http://schemas.microsoft.com/office/drawing/2016/5/10/chartex" xmlns:cx5="http://schemas.microsoft.com/office/drawing/2016/5/11/chartex" xmlns:cx6="http://schemas.microsoft.com/office/drawing/2016/5/12/chartex" xmlns:cx7="http://schemas.microsoft.com/office/drawing/2016/5/13/chartex" xmlns:cx8="http://schemas.microsoft.com/office/drawing/2016/5/14/chartex" xmlns:mc="http://schemas.openxmlformats.org/markup-compatibility/2006" xmlns:aink="http://schemas.microsoft.com/office/drawing/2016/ink" xmlns:am3d="http://schemas.microsoft.com/office/drawing/2017/model3d" xmlns:o="urn:schemas-microsoft-com:office:office" xmlns:oel="http://schemas.microsoft.com/office/2019/extlst" xmlns:r="http://schemas.openxmlformats.org/officeDocument/2006/relationships" xmlns:m="http://schemas.openxmlformats.org/officeDocument/2006/math" xmlns:v="urn:schemas-microsoft-com:vml" xmlns:wp14="http://schemas.microsoft.com/office/word/2010/wordprocessingDrawing" xmlns:wp="http://schemas.openxmlformats.org/drawingml/2006/wordprocessingDrawing" xmlns:w10="urn:schemas-microsoft-com:office:word" xmlns:w="http://schemas.openxmlformats.org/wordprocessingml/2006/main" xmlns:w14="http://schemas.microsoft.com/office/word/2010/wordml" xmlns:w15="http://schemas.microsoft.com/office/word/2012/wordml" xmlns:w16cex="http://schemas.microsoft.com/office/word/2018/wordml/cex" xmlns:w16cid="http://schemas.microsoft.com/office/word/2016/wordml/cid" xmlns:w16="http://schemas.microsoft.com/office/word/2018/wordml" xmlns:w16sdtdh="http://schemas.microsoft.com/office/word/2020/wordml/sdtdatahash" xmlns:w16se="http://schemas.microsoft.com/office/word/2015/wordml/symex" xmlns:wpg="http://schemas.microsoft.com/office/word/2010/wordprocessingGroup" xmlns:wpi="http://schemas.microsoft.com/office/word/2010/wordprocessingInk" xmlns:wne="http://schemas.microsoft.com/office/word/2006/wordml" xmlns:wps="http://schemas.microsoft.com/office/word/2010/wordprocessingShape" mc:Ignorable="w14 w15 w16se w16cid w16 w16cex w16sdtdh wp14">
   <w:tbl>
     <w:tblPr>
       <w:tblW w:w="5000" w:type="pct"/>
@@ -2049,7 +2063,17 @@
 </w:ftr>
 </file>
 
-<file path=word/footer2.xml><?xml version="1.0" encoding="utf-8"?>
+<file path=word/footer3.xml><?xml version="1.0" encoding="utf-8"?>
+<w:ftr xmlns:wpc="http://schemas.microsoft.com/office/word/2010/wordprocessingCanvas" xmlns:cx="http://schemas.microsoft.com/office/drawing/2014/chartex" xmlns:cx1="http://schemas.microsoft.com/office/drawing/2015/9/8/chartex" xmlns:cx2="http://schemas.microsoft.com/office/drawing/2015/10/21/chartex" xmlns:cx3="http://schemas.microsoft.com/office/drawing/2016/5/9/chartex" xmlns:cx4="http://schemas.microsoft.com/office/drawing/2016/5/10/chartex" xmlns:cx5="http://schemas.microsoft.com/office/drawing/2016/5/11/chartex" xmlns:cx6="http://schemas.microsoft.com/office/drawing/2016/5/12/chartex" xmlns:cx7="http://schemas.microsoft.com/office/drawing/2016/5/13/chartex" xmlns:cx8="http://schemas.microsoft.com/office/drawing/2016/5/14/chartex" xmlns:mc="http://schemas.openxmlformats.org/markup-compatibility/2006" xmlns:aink="http://schemas.microsoft.com/office/drawing/2016/ink" xmlns:am3d="http://schemas.microsoft.com/office/drawing/2017/model3d" xmlns:o="urn:schemas-microsoft-com:office:office" xmlns:oel="http://schemas.microsoft.com/office/2019/extlst" xmlns:r="http://schemas.openxmlformats.org/officeDocument/2006/relationships" xmlns:m="http://schemas.openxmlformats.org/officeDocument/2006/math" xmlns:v="urn:schemas-microsoft-com:vml" xmlns:wp14="http://schemas.microsoft.com/office/word/2010/wordprocessingDrawing" xmlns:wp="http://schemas.openxmlformats.org/drawingml/2006/wordprocessingDrawing" xmlns:w10="urn:schemas-microsoft-com:office:word" xmlns:w="http://schemas.openxmlformats.org/wordprocessingml/2006/main" xmlns:w14="http://schemas.microsoft.com/office/word/2010/wordml" xmlns:w15="http://schemas.microsoft.com/office/word/2012/wordml" xmlns:w16cex="http://schemas.microsoft.com/office/word/2018/wordml/cex" xmlns:w16cid="http://schemas.microsoft.com/office/word/2016/wordml/cid" xmlns:w16="http://schemas.microsoft.com/office/word/2018/wordml" xmlns:w16sdtdh="http://schemas.microsoft.com/office/word/2020/wordml/sdtdatahash" xmlns:w16se="http://schemas.microsoft.com/office/word/2015/wordml/symex" xmlns:wpg="http://schemas.microsoft.com/office/word/2010/wordprocessingGroup" xmlns:wpi="http://schemas.microsoft.com/office/word/2010/wordprocessingInk" xmlns:wne="http://schemas.microsoft.com/office/word/2006/wordml" xmlns:wps="http://schemas.microsoft.com/office/word/2010/wordprocessingShape" mc:Ignorable="w14 w15 w16se w16cid w16 w16cex w16sdtdh wp14">
+  <w:p>
+    <w:pPr>
+      <w:pStyle w:val="aa"/>
+    </w:pPr>
+  </w:p>
+</w:ftr>
+</file>
+
+<file path=word/footer4.xml><?xml version="1.0" encoding="utf-8"?>
 <w:ftr xmlns:wpc="http://schemas.microsoft.com/office/word/2010/wordprocessingCanvas" xmlns:cx="http://schemas.microsoft.com/office/drawing/2014/chartex" xmlns:cx1="http://schemas.microsoft.com/office/drawing/2015/9/8/chartex" xmlns:cx2="http://schemas.microsoft.com/office/drawing/2015/10/21/chartex" xmlns:cx3="http://schemas.microsoft.com/office/drawing/2016/5/9/chartex" xmlns:cx4="http://schemas.microsoft.com/office/drawing/2016/5/10/chartex" xmlns:cx5="http://schemas.microsoft.com/office/drawing/2016/5/11/chartex" xmlns:cx6="http://schemas.microsoft.com/office/drawing/2016/5/12/chartex" xmlns:cx7="http://schemas.microsoft.com/office/drawing/2016/5/13/chartex" xmlns:cx8="http://schemas.microsoft.com/office/drawing/2016/5/14/chartex" xmlns:mc="http://schemas.openxmlformats.org/markup-compatibility/2006" xmlns:aink="http://schemas.microsoft.com/office/drawing/2016/ink" xmlns:am3d="http://schemas.microsoft.com/office/drawing/2017/model3d" xmlns:o="urn:schemas-microsoft-com:office:office" xmlns:oel="http://schemas.microsoft.com/office/2019/extlst" xmlns:r="http://schemas.openxmlformats.org/officeDocument/2006/relationships" xmlns:m="http://schemas.openxmlformats.org/officeDocument/2006/math" xmlns:v="urn:schemas-microsoft-com:vml" xmlns:wp14="http://schemas.microsoft.com/office/word/2010/wordprocessingDrawing" xmlns:wp="http://schemas.openxmlformats.org/drawingml/2006/wordprocessingDrawing" xmlns:w10="urn:schemas-microsoft-com:office:word" xmlns:w="http://schemas.openxmlformats.org/wordprocessingml/2006/main" xmlns:w14="http://schemas.microsoft.com/office/word/2010/wordml" xmlns:w15="http://schemas.microsoft.com/office/word/2012/wordml" xmlns:w16cex="http://schemas.microsoft.com/office/word/2018/wordml/cex" xmlns:w16cid="http://schemas.microsoft.com/office/word/2016/wordml/cid" xmlns:w16="http://schemas.microsoft.com/office/word/2018/wordml" xmlns:w16sdtdh="http://schemas.microsoft.com/office/word/2020/wordml/sdtdatahash" xmlns:w16se="http://schemas.microsoft.com/office/word/2015/wordml/symex" xmlns:wpg="http://schemas.microsoft.com/office/word/2010/wordprocessingGroup" xmlns:wpi="http://schemas.microsoft.com/office/word/2010/wordprocessingInk" xmlns:wne="http://schemas.microsoft.com/office/word/2006/wordml" xmlns:wps="http://schemas.microsoft.com/office/word/2010/wordprocessingShape" mc:Ignorable="w14 w15 w16se w16cid w16 w16cex w16sdtdh wp14">
   <w:p>
     <w:pPr>
@@ -2091,6 +2115,16 @@
 </file>
 
 <file path=word/header1.xml><?xml version="1.0" encoding="utf-8"?>
+<w:hdr xmlns:wpc="http://schemas.microsoft.com/office/word/2010/wordprocessingCanvas" xmlns:cx="http://schemas.microsoft.com/office/drawing/2014/chartex" xmlns:cx1="http://schemas.microsoft.com/office/drawing/2015/9/8/chartex" xmlns:cx2="http://schemas.microsoft.com/office/drawing/2015/10/21/chartex" xmlns:cx3="http://schemas.microsoft.com/office/drawing/2016/5/9/chartex" xmlns:cx4="http://schemas.microsoft.com/office/drawing/2016/5/10/chartex" xmlns:cx5="http://schemas.microsoft.com/office/drawing/2016/5/11/chartex" xmlns:cx6="http://schemas.microsoft.com/office/drawing/2016/5/12/chartex" xmlns:cx7="http://schemas.microsoft.com/office/drawing/2016/5/13/chartex" xmlns:cx8="http://schemas.microsoft.com/office/drawing/2016/5/14/chartex" xmlns:mc="http://schemas.openxmlformats.org/markup-compatibility/2006" xmlns:aink="http://schemas.microsoft.com/office/drawing/2016/ink" xmlns:am3d="http://schemas.microsoft.com/office/drawing/2017/model3d" xmlns:o="urn:schemas-microsoft-com:office:office" xmlns:oel="http://schemas.microsoft.com/office/2019/extlst" xmlns:r="http://schemas.openxmlformats.org/officeDocument/2006/relationships" xmlns:m="http://schemas.openxmlformats.org/officeDocument/2006/math" xmlns:v="urn:schemas-microsoft-com:vml" xmlns:wp14="http://schemas.microsoft.com/office/word/2010/wordprocessingDrawing" xmlns:wp="http://schemas.openxmlformats.org/drawingml/2006/wordprocessingDrawing" xmlns:w10="urn:schemas-microsoft-com:office:word" xmlns:w="http://schemas.openxmlformats.org/wordprocessingml/2006/main" xmlns:w14="http://schemas.microsoft.com/office/word/2010/wordml" xmlns:w15="http://schemas.microsoft.com/office/word/2012/wordml" xmlns:w16cex="http://schemas.microsoft.com/office/word/2018/wordml/cex" xmlns:w16cid="http://schemas.microsoft.com/office/word/2016/wordml/cid" xmlns:w16="http://schemas.microsoft.com/office/word/2018/wordml" xmlns:w16sdtdh="http://schemas.microsoft.com/office/word/2020/wordml/sdtdatahash" xmlns:w16se="http://schemas.microsoft.com/office/word/2015/wordml/symex" xmlns:wpg="http://schemas.microsoft.com/office/word/2010/wordprocessingGroup" xmlns:wpi="http://schemas.microsoft.com/office/word/2010/wordprocessingInk" xmlns:wne="http://schemas.microsoft.com/office/word/2006/wordml" xmlns:wps="http://schemas.microsoft.com/office/word/2010/wordprocessingShape" mc:Ignorable="w14 w15 w16se w16cid w16 w16cex w16sdtdh wp14">
+  <w:p>
+    <w:pPr>
+      <w:pStyle w:val="a9"/>
+    </w:pPr>
+  </w:p>
+</w:hdr>
+</file>
+
+<file path=word/header2.xml><?xml version="1.0" encoding="utf-8"?>
 <w:hdr xmlns:wpc="http://schemas.microsoft.com/office/word/2010/wordprocessingCanvas" xmlns:cx="http://schemas.microsoft.com/office/drawing/2014/chartex" xmlns:cx1="http://schemas.microsoft.com/office/drawing/2015/9/8/chartex" xmlns:cx2="http://schemas.microsoft.com/office/drawing/2015/10/21/chartex" xmlns:cx3="http://schemas.microsoft.com/office/drawing/2016/5/9/chartex" xmlns:cx4="http://schemas.microsoft.com/office/drawing/2016/5/10/chartex" xmlns:cx5="http://schemas.microsoft.com/office/drawing/2016/5/11/chartex" xmlns:cx6="http://schemas.microsoft.com/office/drawing/2016/5/12/chartex" xmlns:cx7="http://schemas.microsoft.com/office/drawing/2016/5/13/chartex" xmlns:cx8="http://schemas.microsoft.com/office/drawing/2016/5/14/chartex" xmlns:mc="http://schemas.openxmlformats.org/markup-compatibility/2006" xmlns:aink="http://schemas.microsoft.com/office/drawing/2016/ink" xmlns:am3d="http://schemas.microsoft.com/office/drawing/2017/model3d" xmlns:o="urn:schemas-microsoft-com:office:office" xmlns:oel="http://schemas.microsoft.com/office/2019/extlst" xmlns:r="http://schemas.openxmlformats.org/officeDocument/2006/relationships" xmlns:m="http://schemas.openxmlformats.org/officeDocument/2006/math" xmlns:v="urn:schemas-microsoft-com:vml" xmlns:wp14="http://schemas.microsoft.com/office/word/2010/wordprocessingDrawing" xmlns:wp="http://schemas.openxmlformats.org/drawingml/2006/wordprocessingDrawing" xmlns:w10="urn:schemas-microsoft-com:office:word" xmlns:w="http://schemas.openxmlformats.org/wordprocessingml/2006/main" xmlns:w14="http://schemas.microsoft.com/office/word/2010/wordml" xmlns:w15="http://schemas.microsoft.com/office/word/2012/wordml" xmlns:w16cex="http://schemas.microsoft.com/office/word/2018/wordml/cex" xmlns:w16cid="http://schemas.microsoft.com/office/word/2016/wordml/cid" xmlns:w16="http://schemas.microsoft.com/office/word/2018/wordml" xmlns:w16sdtdh="http://schemas.microsoft.com/office/word/2020/wordml/sdtdatahash" xmlns:w16se="http://schemas.microsoft.com/office/word/2015/wordml/symex" xmlns:wpg="http://schemas.microsoft.com/office/word/2010/wordprocessingGroup" xmlns:wpi="http://schemas.microsoft.com/office/word/2010/wordprocessingInk" xmlns:wne="http://schemas.microsoft.com/office/word/2006/wordml" xmlns:wps="http://schemas.microsoft.com/office/word/2010/wordprocessingShape" mc:Ignorable="w14 w15 w16se w16cid w16 w16cex w16sdtdh wp14">
   <w:tbl>
     <w:tblPr>
@@ -3064,7 +3098,17 @@
 </w:hdr>
 </file>
 
-<file path=word/header2.xml><?xml version="1.0" encoding="utf-8"?>
+<file path=word/header3.xml><?xml version="1.0" encoding="utf-8"?>
+<w:hdr xmlns:wpc="http://schemas.microsoft.com/office/word/2010/wordprocessingCanvas" xmlns:cx="http://schemas.microsoft.com/office/drawing/2014/chartex" xmlns:cx1="http://schemas.microsoft.com/office/drawing/2015/9/8/chartex" xmlns:cx2="http://schemas.microsoft.com/office/drawing/2015/10/21/chartex" xmlns:cx3="http://schemas.microsoft.com/office/drawing/2016/5/9/chartex" xmlns:cx4="http://schemas.microsoft.com/office/drawing/2016/5/10/chartex" xmlns:cx5="http://schemas.microsoft.com/office/drawing/2016/5/11/chartex" xmlns:cx6="http://schemas.microsoft.com/office/drawing/2016/5/12/chartex" xmlns:cx7="http://schemas.microsoft.com/office/drawing/2016/5/13/chartex" xmlns:cx8="http://schemas.microsoft.com/office/drawing/2016/5/14/chartex" xmlns:mc="http://schemas.openxmlformats.org/markup-compatibility/2006" xmlns:aink="http://schemas.microsoft.com/office/drawing/2016/ink" xmlns:am3d="http://schemas.microsoft.com/office/drawing/2017/model3d" xmlns:o="urn:schemas-microsoft-com:office:office" xmlns:oel="http://schemas.microsoft.com/office/2019/extlst" xmlns:r="http://schemas.openxmlformats.org/officeDocument/2006/relationships" xmlns:m="http://schemas.openxmlformats.org/officeDocument/2006/math" xmlns:v="urn:schemas-microsoft-com:vml" xmlns:wp14="http://schemas.microsoft.com/office/word/2010/wordprocessingDrawing" xmlns:wp="http://schemas.openxmlformats.org/drawingml/2006/wordprocessingDrawing" xmlns:w10="urn:schemas-microsoft-com:office:word" xmlns:w="http://schemas.openxmlformats.org/wordprocessingml/2006/main" xmlns:w14="http://schemas.microsoft.com/office/word/2010/wordml" xmlns:w15="http://schemas.microsoft.com/office/word/2012/wordml" xmlns:w16cex="http://schemas.microsoft.com/office/word/2018/wordml/cex" xmlns:w16cid="http://schemas.microsoft.com/office/word/2016/wordml/cid" xmlns:w16="http://schemas.microsoft.com/office/word/2018/wordml" xmlns:w16sdtdh="http://schemas.microsoft.com/office/word/2020/wordml/sdtdatahash" xmlns:w16se="http://schemas.microsoft.com/office/word/2015/wordml/symex" xmlns:wpg="http://schemas.microsoft.com/office/word/2010/wordprocessingGroup" xmlns:wpi="http://schemas.microsoft.com/office/word/2010/wordprocessingInk" xmlns:wne="http://schemas.microsoft.com/office/word/2006/wordml" xmlns:wps="http://schemas.microsoft.com/office/word/2010/wordprocessingShape" mc:Ignorable="w14 w15 w16se w16cid w16 w16cex w16sdtdh wp14">
+  <w:p>
+    <w:pPr>
+      <w:pStyle w:val="a9"/>
+    </w:pPr>
+  </w:p>
+</w:hdr>
+</file>
+
+<file path=word/header4.xml><?xml version="1.0" encoding="utf-8"?>
 <w:hdr xmlns:wpc="http://schemas.microsoft.com/office/word/2010/wordprocessingCanvas" xmlns:cx="http://schemas.microsoft.com/office/drawing/2014/chartex" xmlns:cx1="http://schemas.microsoft.com/office/drawing/2015/9/8/chartex" xmlns:cx2="http://schemas.microsoft.com/office/drawing/2015/10/21/chartex" xmlns:cx3="http://schemas.microsoft.com/office/drawing/2016/5/9/chartex" xmlns:cx4="http://schemas.microsoft.com/office/drawing/2016/5/10/chartex" xmlns:cx5="http://schemas.microsoft.com/office/drawing/2016/5/11/chartex" xmlns:cx6="http://schemas.microsoft.com/office/drawing/2016/5/12/chartex" xmlns:cx7="http://schemas.microsoft.com/office/drawing/2016/5/13/chartex" xmlns:cx8="http://schemas.microsoft.com/office/drawing/2016/5/14/chartex" xmlns:mc="http://schemas.openxmlformats.org/markup-compatibility/2006" xmlns:aink="http://schemas.microsoft.com/office/drawing/2016/ink" xmlns:am3d="http://schemas.microsoft.com/office/drawing/2017/model3d" xmlns:o="urn:schemas-microsoft-com:office:office" xmlns:oel="http://schemas.microsoft.com/office/2019/extlst" xmlns:r="http://schemas.openxmlformats.org/officeDocument/2006/relationships" xmlns:m="http://schemas.openxmlformats.org/officeDocument/2006/math" xmlns:v="urn:schemas-microsoft-com:vml" xmlns:wp14="http://schemas.microsoft.com/office/word/2010/wordprocessingDrawing" xmlns:wp="http://schemas.openxmlformats.org/drawingml/2006/wordprocessingDrawing" xmlns:w10="urn:schemas-microsoft-com:office:word" xmlns:w="http://schemas.openxmlformats.org/wordprocessingml/2006/main" xmlns:w14="http://schemas.microsoft.com/office/word/2010/wordml" xmlns:w15="http://schemas.microsoft.com/office/word/2012/wordml" xmlns:w16cex="http://schemas.microsoft.com/office/word/2018/wordml/cex" xmlns:w16cid="http://schemas.microsoft.com/office/word/2016/wordml/cid" xmlns:w16="http://schemas.microsoft.com/office/word/2018/wordml" xmlns:w16sdtdh="http://schemas.microsoft.com/office/word/2020/wordml/sdtdatahash" xmlns:w16se="http://schemas.microsoft.com/office/word/2015/wordml/symex" xmlns:wpg="http://schemas.microsoft.com/office/word/2010/wordprocessingGroup" xmlns:wpi="http://schemas.microsoft.com/office/word/2010/wordprocessingInk" xmlns:wne="http://schemas.microsoft.com/office/word/2006/wordml" xmlns:wps="http://schemas.microsoft.com/office/word/2010/wordprocessingShape" mc:Ignorable="w14 w15 w16se w16cid w16 w16cex w16sdtdh wp14">
   <w:tbl>
     <w:tblPr>
@@ -3152,40 +3196,6 @@
         <w:szCs w:val="32"/>
       </w:rPr>
     </w:pPr>
-    <w:r>
-      <w:rPr>
-        <w:noProof/>
-      </w:rPr>
-      <w:pict w14:anchorId="77A9F8BA">
-        <v:rect id="Image2" o:spid="_x0000_s1025" style="position:absolute;margin-left:3.8pt;margin-top:-47.55pt;width:487.75pt;height:24.55pt;z-index:-503316476;visibility:visible;mso-wrap-style:square;mso-wrap-distance-left:0;mso-wrap-distance-top:0;mso-wrap-distance-right:0;mso-wrap-distance-bottom:0;mso-position-horizontal:absolute;mso-position-horizontal-relative:text;mso-position-vertical:absolute;mso-position-vertical-relative:text;v-text-anchor:top" o:gfxdata="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" stroked="f">
-          <v:textbox>
-            <w:txbxContent>
-              <w:p>
-                <w:pPr>
-                  <w:pStyle w:val="FrameContents"/>
-                  <w:jc w:val="left"/>
-                  <w:rPr>
-                    <w:rFonts w:ascii="黑体" w:eastAsia="黑体" w:hAnsi="黑体"/>
-                    <w:b/>
-                    <w:color w:val="FF0000"/>
-                    <w:sz w:val="24"/>
-                  </w:rPr>
-                </w:pPr>
-                <w:r>
-                  <w:rPr>
-                    <w:rFonts w:ascii="黑体" w:eastAsia="黑体" w:hAnsi="黑体"/>
-                    <w:b/>
-                    <w:color w:val="FF0000"/>
-                    <w:sz w:val="24"/>
-                  </w:rPr>
-                  <w:t>生效日期：                                              作废日期:</w:t>
-                </w:r>
-              </w:p>
-            </w:txbxContent>
-          </v:textbox>
-        </v:rect>
-      </w:pict>
-    </w:r>
     <w:r>
       <w:rPr>
         <w:b/>

</xml_diff>